<commit_message>
fizemos uma lista dentro da outra e aprendemos section
</commit_message>
<xml_diff>
--- a/2025.02_curriculo_JEFFERSON HENRIQUE DE OLIVEIRA REIS_desenvolvimento_web.docx
+++ b/2025.02_curriculo_JEFFERSON HENRIQUE DE OLIVEIRA REIS_desenvolvimento_web.docx
@@ -271,7 +271,6 @@
               </w:rPr>
               <w:t xml:space="preserve"> </w:t>
             </w:r>
-            <w:bookmarkStart w:id="0" w:name="_GoBack"/>
             <w:r>
               <w:rPr>
                 <w:color w:val="404040" w:themeColor="text1" w:themeTint="BF"/>
@@ -279,18 +278,17 @@
                 <w:szCs w:val="24"/>
                 <w:lang w:val="en-US"/>
               </w:rPr>
-              <w:t>https://github.com/JFZIIN?tab=repositories</w:t>
-            </w:r>
-            <w:r>
-              <w:rPr>
-                <w:rStyle w:val="Hyperlink"/>
+              <w:t>https://github.com/Jefferson05henrique?tab=repositories</w:t>
+            </w:r>
+            <w:r>
+              <w:rPr>
+                <w:color w:val="404040" w:themeColor="text1" w:themeTint="BF"/>
                 <w:sz w:val="24"/>
                 <w:szCs w:val="24"/>
                 <w:lang w:val="en-US"/>
               </w:rPr>
-              <w:t xml:space="preserve"> </w:t>
-            </w:r>
-            <w:bookmarkEnd w:id="0"/>
+              <w:t>n</w:t>
+            </w:r>
           </w:p>
           <w:p>
             <w:pPr>
@@ -382,6 +380,7 @@
                 <w:szCs w:val="24"/>
               </w:rPr>
             </w:pPr>
+            <w:bookmarkStart w:id="0" w:name="_GoBack"/>
             <w:r>
               <w:rPr>
                 <w:color w:val="404040" w:themeColor="text1" w:themeTint="BF"/>
@@ -433,6 +432,7 @@
               <w:t xml:space="preserve"> leite</w:t>
             </w:r>
           </w:p>
+          <w:bookmarkEnd w:id="0"/>
           <w:p>
             <w:pPr>
               <w:jc w:val="both"/>

</xml_diff>